<commit_message>
Lista II de Sociais
</commit_message>
<xml_diff>
--- a/7º Período/Ciências Sociais/Respostas Lista 2.docx
+++ b/7º Período/Ciências Sociais/Respostas Lista 2.docx
@@ -347,20 +347,230 @@
           <w:ilvl w:val="0"/>
           <w:numId w:val="1"/>
         </w:numPr>
+        <w:spacing w:after="120"/>
+        <w:jc w:val="both"/>
+        <w:rPr>
+          <w:rFonts w:ascii="Times New Roman" w:hAnsi="Times New Roman" w:cs="Times New Roman"/>
+          <w:b/>
+        </w:rPr>
+      </w:pPr>
+      <w:r>
+        <w:rPr>
+          <w:rFonts w:ascii="Times New Roman" w:hAnsi="Times New Roman" w:cs="Times New Roman"/>
+          <w:b/>
+        </w:rPr>
+        <w:t>(OPCIONAL</w:t>
+      </w:r>
+      <w:r>
+        <w:rPr>
+          <w:rFonts w:ascii="Times New Roman" w:hAnsi="Times New Roman" w:cs="Times New Roman"/>
+          <w:b/>
+        </w:rPr>
+        <w:t>) Para Karl Marx o trabalho humano sempre é uma atividade livre e de realização do trabalhador? Responda considerando o conceito de práxis e alienação.</w:t>
+      </w:r>
+    </w:p>
+    <w:p>
+      <w:pPr>
         <w:spacing w:after="0"/>
         <w:jc w:val="both"/>
         <w:rPr>
           <w:rFonts w:ascii="Times New Roman" w:hAnsi="Times New Roman" w:cs="Times New Roman"/>
         </w:rPr>
       </w:pPr>
+      <w:r>
+        <w:rPr>
+          <w:rFonts w:ascii="Times New Roman" w:hAnsi="Times New Roman" w:cs="Times New Roman"/>
+          <w:b/>
+        </w:rPr>
+        <w:t xml:space="preserve">Resposta: </w:t>
+      </w:r>
+      <w:r>
+        <w:rPr>
+          <w:rFonts w:ascii="Times New Roman" w:hAnsi="Times New Roman" w:cs="Times New Roman"/>
+        </w:rPr>
+        <w:t>Segundo Karl Marx, o trabalho não é sempre livre e escolhido pelo trabalhador: em sociedades divididas em classes, o trabalho pode ser alienante. Alguns trabalhadores de uma sociedade dividida em classes têm como única opção a venda da sua força de trabalho para alterem a realidade de outro, produzindo produtos e serviços que são incapazes de consumir, como forma de garantir a própria subsistência</w:t>
+      </w:r>
+      <w:r>
+        <w:rPr>
+          <w:rFonts w:ascii="Times New Roman" w:hAnsi="Times New Roman" w:cs="Times New Roman"/>
+        </w:rPr>
+        <w:t>, sem reconhecer a importância do seu trabalho.</w:t>
+      </w:r>
+    </w:p>
+    <w:p>
+      <w:pPr>
+        <w:spacing w:after="0"/>
+        <w:jc w:val="both"/>
+        <w:rPr>
+          <w:rFonts w:ascii="Times New Roman" w:hAnsi="Times New Roman" w:cs="Times New Roman"/>
+        </w:rPr>
+      </w:pPr>
+    </w:p>
+    <w:p>
+      <w:pPr>
+        <w:pStyle w:val="PargrafodaLista"/>
+        <w:numPr>
+          <w:ilvl w:val="0"/>
+          <w:numId w:val="1"/>
+        </w:numPr>
+        <w:spacing w:after="120"/>
+        <w:jc w:val="both"/>
+        <w:rPr>
+          <w:rFonts w:ascii="Times New Roman" w:hAnsi="Times New Roman" w:cs="Times New Roman"/>
+        </w:rPr>
+      </w:pPr>
+      <w:r>
+        <w:rPr>
+          <w:rFonts w:ascii="Times New Roman" w:hAnsi="Times New Roman" w:cs="Times New Roman"/>
+          <w:b/>
+        </w:rPr>
+        <w:t>(OPCIONAL</w:t>
+      </w:r>
+      <w:proofErr w:type="gramStart"/>
+      <w:r>
+        <w:rPr>
+          <w:rFonts w:ascii="Times New Roman" w:hAnsi="Times New Roman" w:cs="Times New Roman"/>
+          <w:b/>
+        </w:rPr>
+        <w:t>) Na</w:t>
+      </w:r>
+      <w:proofErr w:type="gramEnd"/>
+      <w:r>
+        <w:rPr>
+          <w:rFonts w:ascii="Times New Roman" w:hAnsi="Times New Roman" w:cs="Times New Roman"/>
+          <w:b/>
+        </w:rPr>
+        <w:t xml:space="preserve"> visão marxista, o que significam infraestrutura e superestrutura e como estas duas esferas da vida social se articulam na formação de uma sociedade?</w:t>
+      </w:r>
+    </w:p>
+    <w:p>
+      <w:pPr>
+        <w:spacing w:after="120"/>
+        <w:jc w:val="both"/>
+        <w:rPr>
+          <w:rFonts w:ascii="Times New Roman" w:hAnsi="Times New Roman" w:cs="Times New Roman"/>
+        </w:rPr>
+      </w:pPr>
+      <w:r>
+        <w:rPr>
+          <w:rFonts w:ascii="Times New Roman" w:hAnsi="Times New Roman" w:cs="Times New Roman"/>
+          <w:b/>
+        </w:rPr>
+        <w:t xml:space="preserve">Resposta: </w:t>
+      </w:r>
+      <w:r>
+        <w:rPr>
+          <w:rFonts w:ascii="Times New Roman" w:hAnsi="Times New Roman" w:cs="Times New Roman"/>
+        </w:rPr>
+        <w:t>A</w:t>
+      </w:r>
+      <w:r>
+        <w:rPr>
+          <w:rFonts w:ascii="Times New Roman" w:hAnsi="Times New Roman" w:cs="Times New Roman"/>
+        </w:rPr>
+        <w:t xml:space="preserve"> </w:t>
+      </w:r>
       <w:bookmarkStart w:id="0" w:name="_GoBack"/>
-      <w:r>
-        <w:rPr>
-          <w:rFonts w:ascii="Times New Roman" w:hAnsi="Times New Roman" w:cs="Times New Roman"/>
+      <w:bookmarkEnd w:id="0"/>
+    </w:p>
+    <w:p>
+      <w:pPr>
+        <w:spacing w:after="0"/>
+        <w:jc w:val="both"/>
+        <w:rPr>
+          <w:rFonts w:ascii="Times New Roman" w:hAnsi="Times New Roman" w:cs="Times New Roman"/>
+        </w:rPr>
+      </w:pPr>
+    </w:p>
+    <w:p>
+      <w:pPr>
+        <w:pStyle w:val="PargrafodaLista"/>
+        <w:numPr>
+          <w:ilvl w:val="0"/>
+          <w:numId w:val="1"/>
+        </w:numPr>
+        <w:spacing w:after="120"/>
+        <w:jc w:val="both"/>
+        <w:rPr>
+          <w:rFonts w:ascii="Times New Roman" w:hAnsi="Times New Roman" w:cs="Times New Roman"/>
+        </w:rPr>
+      </w:pPr>
+      <w:r>
+        <w:rPr>
+          <w:rFonts w:ascii="Times New Roman" w:hAnsi="Times New Roman" w:cs="Times New Roman"/>
+          <w:b/>
         </w:rPr>
         <w:t>(OPCIONAL</w:t>
       </w:r>
-      <w:bookmarkEnd w:id="0"/>
+      <w:proofErr w:type="gramStart"/>
+      <w:r>
+        <w:rPr>
+          <w:rFonts w:ascii="Times New Roman" w:hAnsi="Times New Roman" w:cs="Times New Roman"/>
+          <w:b/>
+        </w:rPr>
+        <w:t>) Explique</w:t>
+      </w:r>
+      <w:proofErr w:type="gramEnd"/>
+      <w:r>
+        <w:rPr>
+          <w:rFonts w:ascii="Times New Roman" w:hAnsi="Times New Roman" w:cs="Times New Roman"/>
+          <w:b/>
+        </w:rPr>
+        <w:t xml:space="preserve"> o que e como é a abordagem materialista da vida social, segundo Karl Marx.</w:t>
+      </w:r>
+    </w:p>
+    <w:p>
+      <w:pPr>
+        <w:spacing w:after="0"/>
+        <w:jc w:val="both"/>
+        <w:rPr>
+          <w:rFonts w:ascii="Times New Roman" w:hAnsi="Times New Roman" w:cs="Times New Roman"/>
+        </w:rPr>
+      </w:pPr>
+      <w:r>
+        <w:rPr>
+          <w:rFonts w:ascii="Times New Roman" w:hAnsi="Times New Roman" w:cs="Times New Roman"/>
+          <w:b/>
+        </w:rPr>
+        <w:t xml:space="preserve">Resposta: </w:t>
+      </w:r>
+      <w:r>
+        <w:rPr>
+          <w:rFonts w:ascii="Times New Roman" w:hAnsi="Times New Roman" w:cs="Times New Roman"/>
+        </w:rPr>
+        <w:t>Marx define que a vida social deve ser explicada a partir do modo como são produzidas as condições de sua existência. Para ele, a sociedade é um produto de ação do homem, que altera a natureza através do trabalho, e com isto cria e transforma as relações sociais humanas.</w:t>
+      </w:r>
+    </w:p>
+    <w:p>
+      <w:pPr>
+        <w:spacing w:after="0"/>
+        <w:jc w:val="both"/>
+        <w:rPr>
+          <w:rFonts w:ascii="Times New Roman" w:hAnsi="Times New Roman" w:cs="Times New Roman"/>
+        </w:rPr>
+      </w:pPr>
+    </w:p>
+    <w:p>
+      <w:pPr>
+        <w:pStyle w:val="PargrafodaLista"/>
+        <w:numPr>
+          <w:ilvl w:val="0"/>
+          <w:numId w:val="1"/>
+        </w:numPr>
+        <w:spacing w:after="0"/>
+        <w:jc w:val="both"/>
+        <w:rPr>
+          <w:rFonts w:ascii="Times New Roman" w:hAnsi="Times New Roman" w:cs="Times New Roman"/>
+        </w:rPr>
+      </w:pPr>
+      <w:proofErr w:type="spellStart"/>
+      <w:r>
+        <w:rPr>
+          <w:rFonts w:ascii="Times New Roman" w:hAnsi="Times New Roman" w:cs="Times New Roman"/>
+        </w:rPr>
+        <w:t>Expl</w:t>
+      </w:r>
+      <w:proofErr w:type="spellEnd"/>
     </w:p>
     <w:sectPr>
       <w:pgSz w:w="11906" w:h="16838"/>

</xml_diff>

<commit_message>
Respostas Lista II Sociais
</commit_message>
<xml_diff>
--- a/7º Período/Ciências Sociais/Respostas Lista 2.docx
+++ b/7º Período/Ciências Sociais/Respostas Lista 2.docx
@@ -462,16 +462,41 @@
         <w:rPr>
           <w:rFonts w:ascii="Times New Roman" w:hAnsi="Times New Roman" w:cs="Times New Roman"/>
         </w:rPr>
-        <w:t>A</w:t>
-      </w:r>
-      <w:r>
-        <w:rPr>
-          <w:rFonts w:ascii="Times New Roman" w:hAnsi="Times New Roman" w:cs="Times New Roman"/>
-        </w:rPr>
-        <w:t xml:space="preserve"> </w:t>
-      </w:r>
-      <w:bookmarkStart w:id="0" w:name="_GoBack"/>
-      <w:bookmarkEnd w:id="0"/>
+        <w:t>A sociedade humana pode ser dividida em duas partes para Karl Marx: a infraestrutura e a superestrutura. A infraestrutura de uma sociedade envolve as forças e as relações de produção, que são onde pessoas produzem as necessidades e comodidades para a própria vida. A superestrutura</w:t>
+      </w:r>
+      <w:r>
+        <w:rPr>
+          <w:rFonts w:ascii="Times New Roman" w:hAnsi="Times New Roman" w:cs="Times New Roman"/>
+        </w:rPr>
+        <w:t xml:space="preserve"> envolve a parte cultural, as instituições políticas, rituais e o e Estado. A infraestrutura condiciona a superestrutura, por meio do conflito de classes, e a superestrutura legitima a infraestrutura, reforçando os interesses da classe social dominante.</w:t>
+      </w:r>
+    </w:p>
+    <w:p>
+      <w:pPr>
+        <w:spacing w:after="0"/>
+        <w:jc w:val="both"/>
+        <w:rPr>
+          <w:rFonts w:ascii="Times New Roman" w:hAnsi="Times New Roman" w:cs="Times New Roman"/>
+        </w:rPr>
+      </w:pPr>
+    </w:p>
+    <w:p>
+      <w:pPr>
+        <w:spacing w:after="0"/>
+        <w:jc w:val="both"/>
+        <w:rPr>
+          <w:rFonts w:ascii="Times New Roman" w:hAnsi="Times New Roman" w:cs="Times New Roman"/>
+        </w:rPr>
+      </w:pPr>
+    </w:p>
+    <w:p>
+      <w:pPr>
+        <w:spacing w:after="0"/>
+        <w:jc w:val="both"/>
+        <w:rPr>
+          <w:rFonts w:ascii="Times New Roman" w:hAnsi="Times New Roman" w:cs="Times New Roman"/>
+        </w:rPr>
+      </w:pPr>
     </w:p>
     <w:p>
       <w:pPr>
@@ -500,6 +525,7 @@
           <w:rFonts w:ascii="Times New Roman" w:hAnsi="Times New Roman" w:cs="Times New Roman"/>
           <w:b/>
         </w:rPr>
+        <w:lastRenderedPageBreak/>
         <w:t>(OPCIONAL</w:t>
       </w:r>
       <w:proofErr w:type="gramStart"/>
@@ -557,20 +583,504 @@
           <w:ilvl w:val="0"/>
           <w:numId w:val="1"/>
         </w:numPr>
+        <w:spacing w:after="120"/>
+        <w:jc w:val="both"/>
+        <w:rPr>
+          <w:rFonts w:ascii="Times New Roman" w:hAnsi="Times New Roman" w:cs="Times New Roman"/>
+        </w:rPr>
+      </w:pPr>
+      <w:r>
+        <w:rPr>
+          <w:rFonts w:ascii="Times New Roman" w:hAnsi="Times New Roman" w:cs="Times New Roman"/>
+          <w:b/>
+        </w:rPr>
+        <w:t>(OPCIONAL</w:t>
+      </w:r>
+      <w:proofErr w:type="gramStart"/>
+      <w:r>
+        <w:rPr>
+          <w:rFonts w:ascii="Times New Roman" w:hAnsi="Times New Roman" w:cs="Times New Roman"/>
+          <w:b/>
+        </w:rPr>
+        <w:t>) Como</w:t>
+      </w:r>
+      <w:proofErr w:type="gramEnd"/>
+      <w:r>
+        <w:rPr>
+          <w:rFonts w:ascii="Times New Roman" w:hAnsi="Times New Roman" w:cs="Times New Roman"/>
+          <w:b/>
+        </w:rPr>
+        <w:t xml:space="preserve"> pode ser definida a chamada acumulação primitiva e porque ela foi fundamental para a formação da sociedade capitalista?</w:t>
+      </w:r>
+    </w:p>
+    <w:p>
+      <w:pPr>
         <w:spacing w:after="0"/>
         <w:jc w:val="both"/>
         <w:rPr>
           <w:rFonts w:ascii="Times New Roman" w:hAnsi="Times New Roman" w:cs="Times New Roman"/>
         </w:rPr>
       </w:pPr>
-      <w:proofErr w:type="spellStart"/>
-      <w:r>
-        <w:rPr>
-          <w:rFonts w:ascii="Times New Roman" w:hAnsi="Times New Roman" w:cs="Times New Roman"/>
-        </w:rPr>
-        <w:t>Expl</w:t>
-      </w:r>
-      <w:proofErr w:type="spellEnd"/>
+      <w:r>
+        <w:rPr>
+          <w:rFonts w:ascii="Times New Roman" w:hAnsi="Times New Roman" w:cs="Times New Roman"/>
+          <w:b/>
+        </w:rPr>
+        <w:t xml:space="preserve">Resposta: </w:t>
+      </w:r>
+      <w:r>
+        <w:rPr>
+          <w:rFonts w:ascii="Times New Roman" w:hAnsi="Times New Roman" w:cs="Times New Roman"/>
+        </w:rPr>
+        <w:t>Parece-nos que sempre houve grande preocupação por parte de Marx em definir o processo de formação do Modo de Produção Capitalista. Ele formulou uma teoria, onde divide a transição de sociedades primitivas para sociedades capitalistas modernas em dois estágios: o de acumulação primitiva e de acumulação propriamente capitalista.</w:t>
+      </w:r>
+    </w:p>
+    <w:p>
+      <w:pPr>
+        <w:spacing w:after="0"/>
+        <w:ind w:firstLine="708"/>
+        <w:jc w:val="both"/>
+        <w:rPr>
+          <w:rFonts w:ascii="Times New Roman" w:hAnsi="Times New Roman" w:cs="Times New Roman"/>
+        </w:rPr>
+      </w:pPr>
+      <w:r>
+        <w:rPr>
+          <w:rFonts w:ascii="Times New Roman" w:hAnsi="Times New Roman" w:cs="Times New Roman"/>
+        </w:rPr>
+        <w:t>O período de acumulação primitiva é marcado pela expropriação dos meios de produção, concentração destes meios e subsequente conversão deles em</w:t>
+      </w:r>
+      <w:r>
+        <w:rPr>
+          <w:rFonts w:ascii="Times New Roman" w:hAnsi="Times New Roman" w:cs="Times New Roman"/>
+        </w:rPr>
+        <w:t xml:space="preserve"> meios de produção de</w:t>
+      </w:r>
+      <w:r>
+        <w:rPr>
+          <w:rFonts w:ascii="Times New Roman" w:hAnsi="Times New Roman" w:cs="Times New Roman"/>
+        </w:rPr>
+        <w:t xml:space="preserve"> capital. Este processo é essencial</w:t>
+      </w:r>
+      <w:r>
+        <w:rPr>
+          <w:rFonts w:ascii="Times New Roman" w:hAnsi="Times New Roman" w:cs="Times New Roman"/>
+        </w:rPr>
+        <w:t xml:space="preserve"> para </w:t>
+      </w:r>
+      <w:r>
+        <w:rPr>
+          <w:rFonts w:ascii="Times New Roman" w:hAnsi="Times New Roman" w:cs="Times New Roman"/>
+        </w:rPr>
+        <w:t>a formação do capitalismo,</w:t>
+      </w:r>
+      <w:r>
+        <w:rPr>
+          <w:rFonts w:ascii="Times New Roman" w:hAnsi="Times New Roman" w:cs="Times New Roman"/>
+        </w:rPr>
+        <w:t xml:space="preserve"> </w:t>
+      </w:r>
+      <w:r>
+        <w:rPr>
+          <w:rFonts w:ascii="Times New Roman" w:hAnsi="Times New Roman" w:cs="Times New Roman"/>
+        </w:rPr>
+        <w:t xml:space="preserve">segundo </w:t>
+      </w:r>
+      <w:r>
+        <w:rPr>
+          <w:rFonts w:ascii="Times New Roman" w:hAnsi="Times New Roman" w:cs="Times New Roman"/>
+        </w:rPr>
+        <w:t>Marx, afinal</w:t>
+      </w:r>
+      <w:r>
+        <w:rPr>
+          <w:rFonts w:ascii="Times New Roman" w:hAnsi="Times New Roman" w:cs="Times New Roman"/>
+        </w:rPr>
+        <w:t xml:space="preserve"> como é possível ‘criar’ capital em uma sociedade que onde não existe esse conceito</w:t>
+      </w:r>
+      <w:r>
+        <w:rPr>
+          <w:rFonts w:ascii="Times New Roman" w:hAnsi="Times New Roman" w:cs="Times New Roman"/>
+        </w:rPr>
+        <w:t>? É necessário retirar os meios de produção daqueles que o usam somente para subsistência – expropriação dos meios de produção – para que estes possam gerar ‘riqueza’ – capital.</w:t>
+      </w:r>
+    </w:p>
+    <w:p>
+      <w:pPr>
+        <w:spacing w:after="0"/>
+        <w:ind w:firstLine="708"/>
+        <w:jc w:val="both"/>
+        <w:rPr>
+          <w:rFonts w:ascii="Times New Roman" w:hAnsi="Times New Roman" w:cs="Times New Roman"/>
+        </w:rPr>
+      </w:pPr>
+    </w:p>
+    <w:p>
+      <w:pPr>
+        <w:pStyle w:val="PargrafodaLista"/>
+        <w:numPr>
+          <w:ilvl w:val="0"/>
+          <w:numId w:val="1"/>
+        </w:numPr>
+        <w:spacing w:after="120"/>
+        <w:jc w:val="both"/>
+        <w:rPr>
+          <w:rFonts w:ascii="Times New Roman" w:hAnsi="Times New Roman" w:cs="Times New Roman"/>
+        </w:rPr>
+      </w:pPr>
+      <w:r>
+        <w:rPr>
+          <w:rFonts w:ascii="Times New Roman" w:hAnsi="Times New Roman" w:cs="Times New Roman"/>
+          <w:b/>
+        </w:rPr>
+        <w:t>(OPCIONAL) Segundo Marx, o que é a teoria do valor-trabalho e como se dá o fenômeno do fetiche da mercadoria na sociedade capitalista?</w:t>
+      </w:r>
+    </w:p>
+    <w:p>
+      <w:pPr>
+        <w:spacing w:after="0"/>
+        <w:jc w:val="both"/>
+        <w:rPr>
+          <w:rFonts w:ascii="Times New Roman" w:hAnsi="Times New Roman" w:cs="Times New Roman"/>
+        </w:rPr>
+      </w:pPr>
+      <w:r>
+        <w:rPr>
+          <w:rFonts w:ascii="Times New Roman" w:hAnsi="Times New Roman" w:cs="Times New Roman"/>
+          <w:b/>
+        </w:rPr>
+        <w:t xml:space="preserve">Resposta: </w:t>
+      </w:r>
+      <w:r>
+        <w:rPr>
+          <w:rFonts w:ascii="Times New Roman" w:hAnsi="Times New Roman" w:cs="Times New Roman"/>
+        </w:rPr>
+        <w:t>O trabalho produz a realidade na qual o ser humano vive. Os produtos produzidos, seja ele um bem ou um serviço, possui um duplo valor: o valor de uso (ou valor-utilidade), que é determinado pelas propriedades materiais do material e sua satisfação às necessidades humanas, e o valor de troca (ou valor-trabalho) que é determinado pela quantidade de tempo te trabalho médio socialmente necessário para a produção daquele bem ou serviço, permitindo que se estabeleçam equivalências que permitam trocas.</w:t>
+      </w:r>
+    </w:p>
+    <w:p>
+      <w:pPr>
+        <w:spacing w:after="0"/>
+        <w:jc w:val="both"/>
+        <w:rPr>
+          <w:rFonts w:ascii="Times New Roman" w:hAnsi="Times New Roman" w:cs="Times New Roman"/>
+        </w:rPr>
+      </w:pPr>
+      <w:r>
+        <w:rPr>
+          <w:rFonts w:ascii="Times New Roman" w:hAnsi="Times New Roman" w:cs="Times New Roman"/>
+        </w:rPr>
+        <w:tab/>
+        <w:t>O fetiche da mercadoria consiste em um tipo de relação social capitalista onde o valor de troca se sobressai ao valor de uso, ou seja, quando a utilidade do produto deixa de ser o determinante de seu valor.</w:t>
+      </w:r>
+    </w:p>
+    <w:p>
+      <w:pPr>
+        <w:spacing w:after="0"/>
+        <w:jc w:val="both"/>
+        <w:rPr>
+          <w:rFonts w:ascii="Times New Roman" w:hAnsi="Times New Roman" w:cs="Times New Roman"/>
+        </w:rPr>
+      </w:pPr>
+    </w:p>
+    <w:p>
+      <w:pPr>
+        <w:pStyle w:val="PargrafodaLista"/>
+        <w:numPr>
+          <w:ilvl w:val="0"/>
+          <w:numId w:val="1"/>
+        </w:numPr>
+        <w:spacing w:after="120"/>
+        <w:jc w:val="both"/>
+        <w:rPr>
+          <w:rFonts w:ascii="Times New Roman" w:hAnsi="Times New Roman" w:cs="Times New Roman"/>
+        </w:rPr>
+      </w:pPr>
+      <w:r>
+        <w:rPr>
+          <w:rFonts w:ascii="Times New Roman" w:hAnsi="Times New Roman" w:cs="Times New Roman"/>
+          <w:b/>
+        </w:rPr>
+        <w:t>(OPCIONAL</w:t>
+      </w:r>
+      <w:proofErr w:type="gramStart"/>
+      <w:r>
+        <w:rPr>
+          <w:rFonts w:ascii="Times New Roman" w:hAnsi="Times New Roman" w:cs="Times New Roman"/>
+          <w:b/>
+        </w:rPr>
+        <w:t>) Como</w:t>
+      </w:r>
+      <w:proofErr w:type="gramEnd"/>
+      <w:r>
+        <w:rPr>
+          <w:rFonts w:ascii="Times New Roman" w:hAnsi="Times New Roman" w:cs="Times New Roman"/>
+          <w:b/>
+        </w:rPr>
+        <w:t xml:space="preserve"> é o processo de acumulação capitalista a partir da exploração da força de trabalho? Qual a relação com a extração da mais-valia?</w:t>
+      </w:r>
+    </w:p>
+    <w:p>
+      <w:pPr>
+        <w:spacing w:after="0"/>
+        <w:jc w:val="both"/>
+        <w:rPr>
+          <w:rFonts w:ascii="Times New Roman" w:hAnsi="Times New Roman" w:cs="Times New Roman"/>
+        </w:rPr>
+      </w:pPr>
+      <w:r>
+        <w:rPr>
+          <w:rFonts w:ascii="Times New Roman" w:hAnsi="Times New Roman" w:cs="Times New Roman"/>
+          <w:b/>
+        </w:rPr>
+        <w:t xml:space="preserve">Resposta: </w:t>
+      </w:r>
+      <w:r>
+        <w:rPr>
+          <w:rFonts w:ascii="Times New Roman" w:hAnsi="Times New Roman" w:cs="Times New Roman"/>
+        </w:rPr>
+        <w:t>A única grandeza capaz de gerar excedentes, ou seja, de certa maneira, gerar mais lucro que o próprio custo. Esse excedente é chamado de mais-valia. Na forma de acumulação puramente capitalista, a força de trabalho é o único fator produtivo não expropriado pela burguesia, isto é, a única força que a burguesia não ‘possui’ e pode explorar. Sendo assim, é possível, através do salário, é possível usar do trabalhador para gerar mais que a remuneração deste, criando assim excedentes.</w:t>
+      </w:r>
+    </w:p>
+    <w:p>
+      <w:pPr>
+        <w:spacing w:after="0"/>
+        <w:jc w:val="both"/>
+        <w:rPr>
+          <w:rFonts w:ascii="Times New Roman" w:hAnsi="Times New Roman" w:cs="Times New Roman"/>
+        </w:rPr>
+      </w:pPr>
+    </w:p>
+    <w:p>
+      <w:pPr>
+        <w:pStyle w:val="PargrafodaLista"/>
+        <w:numPr>
+          <w:ilvl w:val="0"/>
+          <w:numId w:val="1"/>
+        </w:numPr>
+        <w:spacing w:after="120"/>
+        <w:jc w:val="both"/>
+        <w:rPr>
+          <w:rFonts w:ascii="Times New Roman" w:hAnsi="Times New Roman" w:cs="Times New Roman"/>
+        </w:rPr>
+      </w:pPr>
+      <w:r>
+        <w:rPr>
+          <w:rFonts w:ascii="Times New Roman" w:hAnsi="Times New Roman" w:cs="Times New Roman"/>
+          <w:b/>
+        </w:rPr>
+        <w:t>(OPCIONAL</w:t>
+      </w:r>
+      <w:proofErr w:type="gramStart"/>
+      <w:r>
+        <w:rPr>
+          <w:rFonts w:ascii="Times New Roman" w:hAnsi="Times New Roman" w:cs="Times New Roman"/>
+          <w:b/>
+        </w:rPr>
+        <w:t>) Considerando</w:t>
+      </w:r>
+      <w:proofErr w:type="gramEnd"/>
+      <w:r>
+        <w:rPr>
+          <w:rFonts w:ascii="Times New Roman" w:hAnsi="Times New Roman" w:cs="Times New Roman"/>
+          <w:b/>
+        </w:rPr>
+        <w:t xml:space="preserve"> a abordagem marxista das desigualdades sociais, explique qual o critério de distinção da classes sociais. Explique, também, se a partir dessa concepção podemos afirmar que nas sociedades marcadas pelas desigualdades existem apenas duas classes sociais.</w:t>
+      </w:r>
+    </w:p>
+    <w:p>
+      <w:pPr>
+        <w:spacing w:after="120"/>
+        <w:jc w:val="both"/>
+        <w:rPr>
+          <w:rFonts w:ascii="Times New Roman" w:hAnsi="Times New Roman" w:cs="Times New Roman"/>
+        </w:rPr>
+      </w:pPr>
+      <w:r>
+        <w:rPr>
+          <w:rFonts w:ascii="Times New Roman" w:hAnsi="Times New Roman" w:cs="Times New Roman"/>
+          <w:b/>
+        </w:rPr>
+        <w:t xml:space="preserve">Resposta: </w:t>
+      </w:r>
+      <w:r>
+        <w:rPr>
+          <w:rFonts w:ascii="Times New Roman" w:hAnsi="Times New Roman" w:cs="Times New Roman"/>
+        </w:rPr>
+        <w:t xml:space="preserve">Marx afirma que classes sociais são determinadas pela relação dos homens com os meios de produção, e divide-as em duas principais: a classe dominante, i.e., aquela </w:t>
+      </w:r>
+      <w:r>
+        <w:rPr>
+          <w:rFonts w:ascii="Times New Roman" w:hAnsi="Times New Roman" w:cs="Times New Roman"/>
+        </w:rPr>
+        <w:t xml:space="preserve">que possui o poder social, econômico e político, </w:t>
+      </w:r>
+      <w:r>
+        <w:rPr>
+          <w:rFonts w:ascii="Times New Roman" w:hAnsi="Times New Roman" w:cs="Times New Roman"/>
+        </w:rPr>
+        <w:t>controla os meios de produção</w:t>
+      </w:r>
+      <w:r>
+        <w:rPr>
+          <w:rFonts w:ascii="Times New Roman" w:hAnsi="Times New Roman" w:cs="Times New Roman"/>
+        </w:rPr>
+        <w:t>,</w:t>
+      </w:r>
+      <w:bookmarkStart w:id="0" w:name="_GoBack"/>
+      <w:bookmarkEnd w:id="0"/>
+      <w:r>
+        <w:rPr>
+          <w:rFonts w:ascii="Times New Roman" w:hAnsi="Times New Roman" w:cs="Times New Roman"/>
+        </w:rPr>
+        <w:t xml:space="preserve"> e explora a força de trabalho da classe dominada</w:t>
+      </w:r>
+      <w:r>
+        <w:rPr>
+          <w:rFonts w:ascii="Times New Roman" w:hAnsi="Times New Roman" w:cs="Times New Roman"/>
+        </w:rPr>
+        <w:t xml:space="preserve">, </w:t>
+      </w:r>
+      <w:r>
+        <w:rPr>
+          <w:rFonts w:ascii="Times New Roman" w:hAnsi="Times New Roman" w:cs="Times New Roman"/>
+        </w:rPr>
+        <w:t xml:space="preserve">i.e., a classe que garante sua sobrevivência alienando a própria força de trabalho. A predominância de apenas duas classes sociais não implica que existam somente estas </w:t>
+      </w:r>
+      <w:r>
+        <w:rPr>
+          <w:rFonts w:ascii="Times New Roman" w:hAnsi="Times New Roman" w:cs="Times New Roman"/>
+        </w:rPr>
+        <w:lastRenderedPageBreak/>
+        <w:t>duas: existe a classe média, que é intermediária a estas duas, mas pessoas na classe média tendem a ser absorvidas por algumas das classes primárias.</w:t>
+      </w:r>
+    </w:p>
+    <w:p>
+      <w:pPr>
+        <w:spacing w:after="120"/>
+        <w:ind w:left="360"/>
+        <w:jc w:val="both"/>
+        <w:rPr>
+          <w:rFonts w:ascii="Times New Roman" w:hAnsi="Times New Roman" w:cs="Times New Roman"/>
+        </w:rPr>
+      </w:pPr>
+    </w:p>
+    <w:p>
+      <w:pPr>
+        <w:pStyle w:val="PargrafodaLista"/>
+        <w:numPr>
+          <w:ilvl w:val="0"/>
+          <w:numId w:val="1"/>
+        </w:numPr>
+        <w:spacing w:after="120"/>
+        <w:jc w:val="both"/>
+        <w:rPr>
+          <w:rFonts w:ascii="Times New Roman" w:hAnsi="Times New Roman" w:cs="Times New Roman"/>
+        </w:rPr>
+      </w:pPr>
+      <w:r>
+        <w:rPr>
+          <w:rFonts w:ascii="Times New Roman" w:hAnsi="Times New Roman" w:cs="Times New Roman"/>
+          <w:b/>
+        </w:rPr>
+        <w:t>(OPCIONAL</w:t>
+      </w:r>
+      <w:proofErr w:type="gramStart"/>
+      <w:r>
+        <w:rPr>
+          <w:rFonts w:ascii="Times New Roman" w:hAnsi="Times New Roman" w:cs="Times New Roman"/>
+          <w:b/>
+        </w:rPr>
+        <w:t>) Qual</w:t>
+      </w:r>
+      <w:proofErr w:type="gramEnd"/>
+      <w:r>
+        <w:rPr>
+          <w:rFonts w:ascii="Times New Roman" w:hAnsi="Times New Roman" w:cs="Times New Roman"/>
+          <w:b/>
+        </w:rPr>
+        <w:t xml:space="preserve"> a perspectiva marxista sobre a função do Estado enquanto órgão de dominação de classe? Como o Estado burguês oculta seu caráter classista?</w:t>
+      </w:r>
+    </w:p>
+    <w:p>
+      <w:pPr>
+        <w:spacing w:after="120"/>
+        <w:jc w:val="both"/>
+        <w:rPr>
+          <w:rFonts w:ascii="Times New Roman" w:hAnsi="Times New Roman" w:cs="Times New Roman"/>
+        </w:rPr>
+      </w:pPr>
+      <w:r>
+        <w:rPr>
+          <w:rFonts w:ascii="Times New Roman" w:hAnsi="Times New Roman" w:cs="Times New Roman"/>
+          <w:b/>
+        </w:rPr>
+        <w:t xml:space="preserve">Resposta: </w:t>
+      </w:r>
+      <w:r>
+        <w:rPr>
+          <w:rFonts w:ascii="Times New Roman" w:hAnsi="Times New Roman" w:cs="Times New Roman"/>
+        </w:rPr>
+        <w:t xml:space="preserve">O Estado para Marx é uma instância política que garante a efetiva dominação econômica, de exploração e alienação, da classe dominante sobre a classe dominada. O Estado garante condições jurídicas e políticas que </w:t>
+      </w:r>
+      <w:r>
+        <w:rPr>
+          <w:rFonts w:ascii="Times New Roman" w:hAnsi="Times New Roman" w:cs="Times New Roman"/>
+        </w:rPr>
+        <w:t>regulamentam o modo de produção. O Estado burguês, segundo Marx, coloca todos os cidadãos em um mesmo plano e tenta desconstruir a ideia de divisão de classes, e com isto esconde seu caráter dominante.</w:t>
+      </w:r>
+    </w:p>
+    <w:p>
+      <w:pPr>
+        <w:spacing w:after="120"/>
+        <w:jc w:val="both"/>
+        <w:rPr>
+          <w:rFonts w:ascii="Times New Roman" w:hAnsi="Times New Roman" w:cs="Times New Roman"/>
+        </w:rPr>
+      </w:pPr>
+    </w:p>
+    <w:p>
+      <w:pPr>
+        <w:pStyle w:val="PargrafodaLista"/>
+        <w:numPr>
+          <w:ilvl w:val="0"/>
+          <w:numId w:val="1"/>
+        </w:numPr>
+        <w:spacing w:after="120"/>
+        <w:jc w:val="both"/>
+        <w:rPr>
+          <w:rFonts w:ascii="Times New Roman" w:hAnsi="Times New Roman" w:cs="Times New Roman"/>
+        </w:rPr>
+      </w:pPr>
+      <w:r>
+        <w:rPr>
+          <w:rFonts w:ascii="Times New Roman" w:hAnsi="Times New Roman" w:cs="Times New Roman"/>
+          <w:b/>
+        </w:rPr>
+        <w:t>(OPCIONAL) Como Marx define a ideologia e qual o papel desta na legitimação e perpetuação da dominação da classe dominante?</w:t>
+      </w:r>
+    </w:p>
+    <w:p>
+      <w:pPr>
+        <w:spacing w:after="120"/>
+        <w:jc w:val="both"/>
+        <w:rPr>
+          <w:rFonts w:ascii="Times New Roman" w:hAnsi="Times New Roman" w:cs="Times New Roman"/>
+        </w:rPr>
+      </w:pPr>
+      <w:r>
+        <w:rPr>
+          <w:rFonts w:ascii="Times New Roman" w:hAnsi="Times New Roman" w:cs="Times New Roman"/>
+          <w:b/>
+        </w:rPr>
+        <w:t xml:space="preserve">Resposta: </w:t>
+      </w:r>
+      <w:r>
+        <w:rPr>
+          <w:rFonts w:ascii="Times New Roman" w:hAnsi="Times New Roman" w:cs="Times New Roman"/>
+        </w:rPr>
+        <w:t>A ideologia é uma distorção na percepção da realidade, onde se usam ideias que ocultam elementos essenciais da vida social e os substituem por abstrações distorcidas. A produção ideologia legitima a dominação quando a classe dominante dissemina ideias incoerentes que levam a classe dominada a entender a realidade de forma parcial, que atenda aos interesses de quem detém o poder.</w:t>
+      </w:r>
     </w:p>
     <w:sectPr>
       <w:pgSz w:w="11906" w:h="16838"/>

</xml_diff>